<commit_message>
editied the DFD 0 (logical)
</commit_message>
<xml_diff>
--- a/Phase_3/Phase_3_report.docx
+++ b/Phase_3/Phase_3_report.docx
@@ -3178,13 +3178,16 @@
       </w:pPr>
       <w:r>
         <w:rPr>
+          <w:rFonts w:asciiTheme="majorBidi" w:hAnsiTheme="majorBidi" w:cstheme="majorBidi"/>
+          <w:b/>
+          <w:bCs/>
           <w:noProof/>
         </w:rPr>
         <w:drawing>
-          <wp:inline distT="0" distB="0" distL="0" distR="0" wp14:anchorId="0273B801" wp14:editId="2312DD7D">
-            <wp:extent cx="5419403" cy="7862935"/>
-            <wp:effectExtent l="0" t="0" r="0" b="5080"/>
-            <wp:docPr id="680759235" name="Picture 1"/>
+          <wp:inline distT="0" distB="0" distL="0" distR="0" wp14:anchorId="4E6DA71D" wp14:editId="00C0B24A">
+            <wp:extent cx="5464793" cy="7928324"/>
+            <wp:effectExtent l="0" t="0" r="3175" b="0"/>
+            <wp:docPr id="878338016" name="Picture 52" descr="A diagram of a company&#10;&#10;Description automatically generated with medium confidence"/>
             <wp:cNvGraphicFramePr>
               <a:graphicFrameLocks xmlns:a="http://schemas.openxmlformats.org/drawingml/2006/main" noChangeAspect="1"/>
             </wp:cNvGraphicFramePr>
@@ -3192,10 +3195,8 @@
               <a:graphicData uri="http://schemas.openxmlformats.org/drawingml/2006/picture">
                 <pic:pic xmlns:pic="http://schemas.openxmlformats.org/drawingml/2006/picture">
                   <pic:nvPicPr>
-                    <pic:cNvPr id="0" name="Picture 1"/>
-                    <pic:cNvPicPr>
-                      <a:picLocks noChangeAspect="1" noChangeArrowheads="1"/>
-                    </pic:cNvPicPr>
+                    <pic:cNvPr id="878338016" name="Picture 52" descr="A diagram of a company&#10;&#10;Description automatically generated with medium confidence"/>
+                    <pic:cNvPicPr/>
                   </pic:nvPicPr>
                   <pic:blipFill>
                     <a:blip r:embed="rId9" cstate="print">
@@ -3205,23 +3206,18 @@
                         </a:ext>
                       </a:extLst>
                     </a:blip>
-                    <a:srcRect/>
                     <a:stretch>
                       <a:fillRect/>
                     </a:stretch>
                   </pic:blipFill>
-                  <pic:spPr bwMode="auto">
+                  <pic:spPr>
                     <a:xfrm>
                       <a:off x="0" y="0"/>
-                      <a:ext cx="5439225" cy="7891695"/>
+                      <a:ext cx="5502585" cy="7983153"/>
                     </a:xfrm>
                     <a:prstGeom prst="rect">
                       <a:avLst/>
                     </a:prstGeom>
-                    <a:noFill/>
-                    <a:ln>
-                      <a:noFill/>
-                    </a:ln>
                   </pic:spPr>
                 </pic:pic>
               </a:graphicData>
@@ -17706,18 +17702,7 @@
           <w:sz w:val="26"/>
           <w:szCs w:val="26"/>
         </w:rPr>
-        <w:t>Manage</w:t>
-      </w:r>
-      <w:r>
-        <w:rPr>
-          <w:rFonts w:asciiTheme="majorBidi" w:eastAsia="Calibri" w:hAnsiTheme="majorBidi" w:cstheme="majorBidi"/>
-          <w:b/>
-          <w:bCs/>
-          <w:color w:val="000000"/>
-          <w:sz w:val="26"/>
-          <w:szCs w:val="26"/>
-        </w:rPr>
-        <w:t xml:space="preserve"> communication</w:t>
+        <w:t>Manage communication</w:t>
       </w:r>
       <w:r>
         <w:rPr>
@@ -18644,21 +18629,7 @@
           <w:rFonts w:asciiTheme="majorBidi" w:hAnsiTheme="majorBidi" w:cstheme="majorBidi"/>
           <w:color w:val="0B769F" w:themeColor="accent4" w:themeShade="BF"/>
         </w:rPr>
-        <w:t xml:space="preserve">Receiving many data requests, while sending multiple emergency notifications, </w:t>
-      </w:r>
-      <w:r>
-        <w:rPr>
-          <w:rFonts w:asciiTheme="majorBidi" w:hAnsiTheme="majorBidi" w:cstheme="majorBidi"/>
-          <w:color w:val="0B769F" w:themeColor="accent4" w:themeShade="BF"/>
-        </w:rPr>
-        <w:t>these</w:t>
-      </w:r>
-      <w:r>
-        <w:rPr>
-          <w:rFonts w:asciiTheme="majorBidi" w:hAnsiTheme="majorBidi" w:cstheme="majorBidi"/>
-          <w:color w:val="0B769F" w:themeColor="accent4" w:themeShade="BF"/>
-        </w:rPr>
-        <w:t xml:space="preserve"> two might cause a clash in the system, and </w:t>
+        <w:t xml:space="preserve">Receiving many data requests, while sending multiple emergency notifications, these two might cause a clash in the system, and </w:t>
       </w:r>
       <w:proofErr w:type="gramStart"/>
       <w:r>
@@ -18825,7 +18796,7 @@
         </w:rPr>
         <w:lastRenderedPageBreak/>
         <w:drawing>
-          <wp:inline distT="0" distB="0" distL="0" distR="0" wp14:anchorId="7D51FD55" wp14:editId="3F01E26E">
+          <wp:inline distT="0" distB="0" distL="0" distR="0" wp14:anchorId="7D51FD55" wp14:editId="085A06BA">
             <wp:extent cx="6518495" cy="7972621"/>
             <wp:effectExtent l="0" t="0" r="0" b="0"/>
             <wp:docPr id="253948717" name="Picture 2" descr="A screenshot of a computer screen&#10;&#10;Description automatically generated"/>
@@ -18908,27 +18879,7 @@
           <w:sz w:val="26"/>
           <w:szCs w:val="26"/>
         </w:rPr>
-        <w:t xml:space="preserve">Make reservation subsystem </w:t>
-      </w:r>
-      <w:r>
-        <w:rPr>
-          <w:rFonts w:asciiTheme="majorBidi" w:hAnsiTheme="majorBidi" w:cstheme="majorBidi"/>
-          <w:b/>
-          <w:bCs/>
-          <w:sz w:val="26"/>
-          <w:szCs w:val="26"/>
-        </w:rPr>
-        <w:t xml:space="preserve">Physical </w:t>
-      </w:r>
-      <w:r>
-        <w:rPr>
-          <w:rFonts w:asciiTheme="majorBidi" w:hAnsiTheme="majorBidi" w:cstheme="majorBidi"/>
-          <w:b/>
-          <w:bCs/>
-          <w:sz w:val="26"/>
-          <w:szCs w:val="26"/>
-        </w:rPr>
-        <w:t>child diagram</w:t>
+        <w:t>Make reservation subsystem Physical child diagram</w:t>
       </w:r>
     </w:p>
     <w:p>
@@ -19051,17 +19002,7 @@
           <w:szCs w:val="26"/>
         </w:rPr>
         <w:lastRenderedPageBreak/>
-        <w:t xml:space="preserve">7.1.3 </w:t>
-      </w:r>
-      <w:r>
-        <w:rPr>
-          <w:rFonts w:asciiTheme="majorBidi" w:hAnsiTheme="majorBidi" w:cstheme="majorBidi"/>
-          <w:b/>
-          <w:bCs/>
-          <w:sz w:val="26"/>
-          <w:szCs w:val="26"/>
-        </w:rPr>
-        <w:t xml:space="preserve">register events subsystem </w:t>
+        <w:t xml:space="preserve">7.1.3 register events subsystem </w:t>
       </w:r>
       <w:r>
         <w:rPr>
@@ -19192,37 +19133,7 @@
           <w:szCs w:val="26"/>
         </w:rPr>
         <w:lastRenderedPageBreak/>
-        <w:t xml:space="preserve">7.1.4 </w:t>
-      </w:r>
-      <w:r>
-        <w:rPr>
-          <w:rFonts w:asciiTheme="majorBidi" w:hAnsiTheme="majorBidi" w:cstheme="majorBidi"/>
-          <w:b/>
-          <w:bCs/>
-          <w:sz w:val="26"/>
-          <w:szCs w:val="26"/>
-        </w:rPr>
-        <w:t xml:space="preserve">Manage student activities subsystem </w:t>
-      </w:r>
-      <w:r>
-        <w:rPr>
-          <w:rFonts w:asciiTheme="majorBidi" w:hAnsiTheme="majorBidi" w:cstheme="majorBidi"/>
-          <w:b/>
-          <w:bCs/>
-          <w:sz w:val="26"/>
-          <w:szCs w:val="26"/>
-        </w:rPr>
-        <w:t xml:space="preserve">physical </w:t>
-      </w:r>
-      <w:r>
-        <w:rPr>
-          <w:rFonts w:asciiTheme="majorBidi" w:hAnsiTheme="majorBidi" w:cstheme="majorBidi"/>
-          <w:b/>
-          <w:bCs/>
-          <w:sz w:val="26"/>
-          <w:szCs w:val="26"/>
-        </w:rPr>
-        <w:t>child diagram</w:t>
+        <w:t>7.1.4 Manage student activities subsystem physical child diagram</w:t>
       </w:r>
     </w:p>
     <w:p>
@@ -19247,7 +19158,7 @@
           <w:szCs w:val="26"/>
         </w:rPr>
         <w:drawing>
-          <wp:inline distT="0" distB="0" distL="0" distR="0" wp14:anchorId="582544C5" wp14:editId="2C45BE98">
+          <wp:inline distT="0" distB="0" distL="0" distR="0" wp14:anchorId="582544C5" wp14:editId="5CD23C24">
             <wp:extent cx="3381470" cy="7852330"/>
             <wp:effectExtent l="0" t="0" r="0" b="0"/>
             <wp:docPr id="712653921" name="Picture 5" descr="A diagram of a computer&#10;&#10;Description automatically generated"/>
@@ -19871,17 +19782,7 @@
           <w:sz w:val="26"/>
           <w:szCs w:val="26"/>
         </w:rPr>
-        <w:t>Register event subsystem</w:t>
-      </w:r>
-      <w:r>
-        <w:rPr>
-          <w:rFonts w:asciiTheme="majorBidi" w:hAnsiTheme="majorBidi" w:cstheme="majorBidi"/>
-          <w:b/>
-          <w:bCs/>
-          <w:sz w:val="26"/>
-          <w:szCs w:val="26"/>
-        </w:rPr>
-        <w:t>:</w:t>
+        <w:t>Register event subsystem:</w:t>
       </w:r>
     </w:p>
     <w:tbl>
@@ -21705,27 +21606,7 @@
           <w:sz w:val="26"/>
           <w:szCs w:val="26"/>
         </w:rPr>
-        <w:t>7.1.7.</w:t>
-      </w:r>
-      <w:r>
-        <w:rPr>
-          <w:rFonts w:asciiTheme="majorBidi" w:hAnsiTheme="majorBidi" w:cstheme="majorBidi"/>
-          <w:b/>
-          <w:bCs/>
-          <w:sz w:val="26"/>
-          <w:szCs w:val="26"/>
-        </w:rPr>
-        <w:t>2 register events</w:t>
-      </w:r>
-      <w:r>
-        <w:rPr>
-          <w:rFonts w:asciiTheme="majorBidi" w:hAnsiTheme="majorBidi" w:cstheme="majorBidi"/>
-          <w:b/>
-          <w:bCs/>
-          <w:sz w:val="26"/>
-          <w:szCs w:val="26"/>
-        </w:rPr>
-        <w:t xml:space="preserve"> subsystem Event response table</w:t>
+        <w:t>7.1.7.2 register events subsystem Event response table</w:t>
       </w:r>
     </w:p>
     <w:tbl>
@@ -22651,27 +22532,7 @@
           <w:szCs w:val="26"/>
         </w:rPr>
         <w:lastRenderedPageBreak/>
-        <w:t>7.1.7.</w:t>
-      </w:r>
-      <w:r>
-        <w:rPr>
-          <w:rFonts w:asciiTheme="majorBidi" w:hAnsiTheme="majorBidi" w:cstheme="majorBidi"/>
-          <w:b/>
-          <w:bCs/>
-          <w:sz w:val="26"/>
-          <w:szCs w:val="26"/>
-        </w:rPr>
-        <w:t>4 manage student activities</w:t>
-      </w:r>
-      <w:r>
-        <w:rPr>
-          <w:rFonts w:asciiTheme="majorBidi" w:hAnsiTheme="majorBidi" w:cstheme="majorBidi"/>
-          <w:b/>
-          <w:bCs/>
-          <w:sz w:val="26"/>
-          <w:szCs w:val="26"/>
-        </w:rPr>
-        <w:t xml:space="preserve"> subsystem Event response table</w:t>
+        <w:t>7.1.7.4 manage student activities subsystem Event response table</w:t>
       </w:r>
     </w:p>
     <w:tbl>

</xml_diff>